<commit_message>
add till fetch and pull
</commit_message>
<xml_diff>
--- a/Because I love GIT.docx
+++ b/Because I love GIT.docx
@@ -11482,6 +11482,824 @@
         </w:rPr>
         <w:t xml:space="preserve"> To Push the changes from the master (branch) to the remote(origin).</w:t>
       </w:r>
+      <w:r>
+        <w:rPr>
+          <w:rFonts w:ascii="Amasis MT Pro Black" w:hAnsi="Amasis MT Pro Black"/>
+          <w:color w:val="538135" w:themeColor="accent6" w:themeShade="BF"/>
+          <w:sz w:val="24"/>
+          <w:szCs w:val="24"/>
+        </w:rPr>
+        <w:t xml:space="preserve"> &gt;git push origin master</w:t>
+      </w:r>
+    </w:p>
+    <w:p>
+      <w:pPr>
+        <w:tabs>
+          <w:tab w:val="left" w:pos="720"/>
+          <w:tab w:val="left" w:pos="1440"/>
+          <w:tab w:val="left" w:pos="2160"/>
+          <w:tab w:val="left" w:pos="2880"/>
+          <w:tab w:val="left" w:pos="3600"/>
+          <w:tab w:val="left" w:pos="4320"/>
+          <w:tab w:val="left" w:pos="5040"/>
+          <w:tab w:val="left" w:pos="5760"/>
+          <w:tab w:val="left" w:pos="6480"/>
+          <w:tab w:val="left" w:pos="7200"/>
+          <w:tab w:val="left" w:pos="7920"/>
+          <w:tab w:val="right" w:pos="9026"/>
+        </w:tabs>
+        <w:rPr>
+          <w:rFonts w:ascii="Amasis MT Pro Black" w:hAnsi="Amasis MT Pro Black"/>
+          <w:color w:val="538135" w:themeColor="accent6" w:themeShade="BF"/>
+          <w:sz w:val="24"/>
+          <w:szCs w:val="24"/>
+        </w:rPr>
+      </w:pPr>
+      <w:r>
+        <w:rPr>
+          <w:rFonts w:ascii="Amasis MT Pro Black" w:hAnsi="Amasis MT Pro Black"/>
+          <w:color w:val="2F5496" w:themeColor="accent1" w:themeShade="BF"/>
+          <w:sz w:val="24"/>
+          <w:szCs w:val="24"/>
+        </w:rPr>
+        <w:t xml:space="preserve">&gt;git push &lt;remote&gt; &lt;local branch&gt;:&lt;remote branch&gt; </w:t>
+      </w:r>
+      <w:r>
+        <w:rPr>
+          <w:rFonts w:ascii="Amasis MT Pro Black" w:hAnsi="Amasis MT Pro Black"/>
+          <w:color w:val="538135" w:themeColor="accent6" w:themeShade="BF"/>
+          <w:sz w:val="24"/>
+          <w:szCs w:val="24"/>
+        </w:rPr>
+        <w:t xml:space="preserve">: </w:t>
+      </w:r>
+      <w:r>
+        <w:rPr>
+          <w:rFonts w:ascii="Amasis MT Pro Black" w:hAnsi="Amasis MT Pro Black"/>
+          <w:color w:val="538135" w:themeColor="accent6" w:themeShade="BF"/>
+          <w:sz w:val="24"/>
+          <w:szCs w:val="24"/>
+        </w:rPr>
+        <w:t>to push the changes from the local branch to the different branch on the remote. &gt;git push origin cats(local) : Animal(remote)</w:t>
+      </w:r>
+    </w:p>
+    <w:p>
+      <w:pPr>
+        <w:tabs>
+          <w:tab w:val="left" w:pos="720"/>
+          <w:tab w:val="left" w:pos="1440"/>
+          <w:tab w:val="left" w:pos="2160"/>
+          <w:tab w:val="left" w:pos="2880"/>
+          <w:tab w:val="left" w:pos="3600"/>
+          <w:tab w:val="left" w:pos="4320"/>
+          <w:tab w:val="left" w:pos="5040"/>
+          <w:tab w:val="left" w:pos="5760"/>
+          <w:tab w:val="left" w:pos="6480"/>
+          <w:tab w:val="left" w:pos="7200"/>
+          <w:tab w:val="left" w:pos="7920"/>
+          <w:tab w:val="right" w:pos="9026"/>
+        </w:tabs>
+        <w:rPr>
+          <w:rFonts w:ascii="Amasis MT Pro Black" w:hAnsi="Amasis MT Pro Black"/>
+          <w:color w:val="538135" w:themeColor="accent6" w:themeShade="BF"/>
+          <w:sz w:val="24"/>
+          <w:szCs w:val="24"/>
+        </w:rPr>
+      </w:pPr>
+      <w:r>
+        <w:rPr>
+          <w:rFonts w:ascii="Amasis MT Pro Black" w:hAnsi="Amasis MT Pro Black"/>
+          <w:color w:val="2F5496" w:themeColor="accent1" w:themeShade="BF"/>
+          <w:sz w:val="24"/>
+          <w:szCs w:val="24"/>
+        </w:rPr>
+        <w:t xml:space="preserve">&gt;git push -u origin master : </w:t>
+      </w:r>
+      <w:r>
+        <w:rPr>
+          <w:rFonts w:ascii="Amasis MT Pro Black" w:hAnsi="Amasis MT Pro Black"/>
+          <w:color w:val="2F5496" w:themeColor="accent1" w:themeShade="BF"/>
+          <w:sz w:val="24"/>
+          <w:szCs w:val="24"/>
+        </w:rPr>
+        <w:t xml:space="preserve"> </w:t>
+      </w:r>
+      <w:r>
+        <w:rPr>
+          <w:rFonts w:ascii="Amasis MT Pro Black" w:hAnsi="Amasis MT Pro Black"/>
+          <w:color w:val="538135" w:themeColor="accent6" w:themeShade="BF"/>
+          <w:sz w:val="24"/>
+          <w:szCs w:val="24"/>
+        </w:rPr>
+        <w:t>Sets the upstream of the local master branch so that it tracks the master branch on the origin repo.</w:t>
+      </w:r>
+      <w:r>
+        <w:rPr>
+          <w:rFonts w:ascii="Amasis MT Pro Black" w:hAnsi="Amasis MT Pro Black"/>
+          <w:color w:val="538135" w:themeColor="accent6" w:themeShade="BF"/>
+          <w:sz w:val="24"/>
+          <w:szCs w:val="24"/>
+        </w:rPr>
+        <w:t xml:space="preserve"> Once we have set the upstream, we can use &gt;git push shorthand which will push our current branch to the upstream.</w:t>
+      </w:r>
+    </w:p>
+    <w:p>
+      <w:pPr>
+        <w:tabs>
+          <w:tab w:val="left" w:pos="720"/>
+          <w:tab w:val="left" w:pos="1440"/>
+          <w:tab w:val="left" w:pos="2160"/>
+          <w:tab w:val="left" w:pos="2880"/>
+          <w:tab w:val="left" w:pos="3600"/>
+          <w:tab w:val="left" w:pos="4320"/>
+          <w:tab w:val="left" w:pos="5040"/>
+          <w:tab w:val="left" w:pos="5760"/>
+          <w:tab w:val="left" w:pos="6480"/>
+          <w:tab w:val="left" w:pos="7200"/>
+          <w:tab w:val="left" w:pos="7920"/>
+          <w:tab w:val="right" w:pos="9026"/>
+        </w:tabs>
+        <w:rPr>
+          <w:rFonts w:ascii="Amasis MT Pro Black" w:hAnsi="Amasis MT Pro Black"/>
+          <w:color w:val="538135" w:themeColor="accent6" w:themeShade="BF"/>
+          <w:sz w:val="24"/>
+          <w:szCs w:val="24"/>
+        </w:rPr>
+      </w:pPr>
+      <w:r>
+        <w:rPr>
+          <w:rFonts w:ascii="Amasis MT Pro Black" w:hAnsi="Amasis MT Pro Black"/>
+          <w:color w:val="2F5496" w:themeColor="accent1" w:themeShade="BF"/>
+          <w:sz w:val="24"/>
+          <w:szCs w:val="24"/>
+        </w:rPr>
+        <w:t xml:space="preserve">&gt;git branch -M main : </w:t>
+      </w:r>
+      <w:r>
+        <w:rPr>
+          <w:rFonts w:ascii="Amasis MT Pro Black" w:hAnsi="Amasis MT Pro Black"/>
+          <w:color w:val="538135" w:themeColor="accent6" w:themeShade="BF"/>
+          <w:sz w:val="24"/>
+          <w:szCs w:val="24"/>
+        </w:rPr>
+        <w:t>It will rename the master branch to main.</w:t>
+      </w:r>
+    </w:p>
+    <w:p>
+      <w:pPr>
+        <w:tabs>
+          <w:tab w:val="left" w:pos="720"/>
+          <w:tab w:val="left" w:pos="1440"/>
+          <w:tab w:val="left" w:pos="2160"/>
+          <w:tab w:val="left" w:pos="2880"/>
+          <w:tab w:val="left" w:pos="3600"/>
+          <w:tab w:val="left" w:pos="4320"/>
+          <w:tab w:val="left" w:pos="5040"/>
+          <w:tab w:val="left" w:pos="5760"/>
+          <w:tab w:val="left" w:pos="6480"/>
+          <w:tab w:val="left" w:pos="7200"/>
+          <w:tab w:val="left" w:pos="7920"/>
+          <w:tab w:val="right" w:pos="9026"/>
+        </w:tabs>
+        <w:rPr>
+          <w:rFonts w:ascii="Amasis MT Pro Black" w:hAnsi="Amasis MT Pro Black"/>
+          <w:color w:val="538135" w:themeColor="accent6" w:themeShade="BF"/>
+          <w:sz w:val="24"/>
+          <w:szCs w:val="24"/>
+        </w:rPr>
+      </w:pPr>
+    </w:p>
+    <w:p>
+      <w:pPr>
+        <w:tabs>
+          <w:tab w:val="left" w:pos="720"/>
+          <w:tab w:val="left" w:pos="1440"/>
+          <w:tab w:val="left" w:pos="2160"/>
+          <w:tab w:val="left" w:pos="2880"/>
+          <w:tab w:val="left" w:pos="3600"/>
+          <w:tab w:val="left" w:pos="4320"/>
+          <w:tab w:val="left" w:pos="5040"/>
+          <w:tab w:val="left" w:pos="5760"/>
+          <w:tab w:val="left" w:pos="6480"/>
+          <w:tab w:val="left" w:pos="7200"/>
+          <w:tab w:val="left" w:pos="7920"/>
+          <w:tab w:val="right" w:pos="9026"/>
+        </w:tabs>
+        <w:rPr>
+          <w:rFonts w:ascii="Amasis MT Pro Black" w:hAnsi="Amasis MT Pro Black"/>
+          <w:color w:val="538135" w:themeColor="accent6" w:themeShade="BF"/>
+          <w:sz w:val="24"/>
+          <w:szCs w:val="24"/>
+        </w:rPr>
+      </w:pPr>
+    </w:p>
+    <w:p>
+      <w:pPr>
+        <w:tabs>
+          <w:tab w:val="left" w:pos="720"/>
+          <w:tab w:val="left" w:pos="1440"/>
+          <w:tab w:val="left" w:pos="2160"/>
+          <w:tab w:val="left" w:pos="2880"/>
+          <w:tab w:val="left" w:pos="3600"/>
+          <w:tab w:val="left" w:pos="4320"/>
+          <w:tab w:val="left" w:pos="5040"/>
+          <w:tab w:val="left" w:pos="5760"/>
+          <w:tab w:val="left" w:pos="6480"/>
+          <w:tab w:val="left" w:pos="7200"/>
+          <w:tab w:val="left" w:pos="7920"/>
+          <w:tab w:val="right" w:pos="9026"/>
+        </w:tabs>
+        <w:rPr>
+          <w:rFonts w:ascii="Amasis MT Pro Black" w:hAnsi="Amasis MT Pro Black"/>
+          <w:color w:val="538135" w:themeColor="accent6" w:themeShade="BF"/>
+          <w:sz w:val="24"/>
+          <w:szCs w:val="24"/>
+        </w:rPr>
+      </w:pPr>
+    </w:p>
+    <w:p>
+      <w:pPr>
+        <w:tabs>
+          <w:tab w:val="left" w:pos="720"/>
+          <w:tab w:val="left" w:pos="1440"/>
+          <w:tab w:val="left" w:pos="2160"/>
+          <w:tab w:val="left" w:pos="2880"/>
+          <w:tab w:val="left" w:pos="3600"/>
+          <w:tab w:val="left" w:pos="4320"/>
+          <w:tab w:val="left" w:pos="5040"/>
+          <w:tab w:val="left" w:pos="5760"/>
+          <w:tab w:val="left" w:pos="6480"/>
+          <w:tab w:val="left" w:pos="7200"/>
+          <w:tab w:val="left" w:pos="7920"/>
+          <w:tab w:val="right" w:pos="9026"/>
+        </w:tabs>
+        <w:rPr>
+          <w:rFonts w:ascii="Amasis MT Pro Black" w:hAnsi="Amasis MT Pro Black"/>
+          <w:color w:val="538135" w:themeColor="accent6" w:themeShade="BF"/>
+          <w:sz w:val="24"/>
+          <w:szCs w:val="24"/>
+        </w:rPr>
+      </w:pPr>
+    </w:p>
+    <w:p>
+      <w:pPr>
+        <w:tabs>
+          <w:tab w:val="left" w:pos="720"/>
+          <w:tab w:val="left" w:pos="1440"/>
+          <w:tab w:val="left" w:pos="2160"/>
+          <w:tab w:val="left" w:pos="2880"/>
+          <w:tab w:val="left" w:pos="3600"/>
+          <w:tab w:val="left" w:pos="4320"/>
+          <w:tab w:val="left" w:pos="5040"/>
+          <w:tab w:val="left" w:pos="5760"/>
+          <w:tab w:val="left" w:pos="6480"/>
+          <w:tab w:val="left" w:pos="7200"/>
+          <w:tab w:val="left" w:pos="7920"/>
+          <w:tab w:val="right" w:pos="9026"/>
+        </w:tabs>
+        <w:rPr>
+          <w:rFonts w:ascii="Amasis MT Pro Black" w:hAnsi="Amasis MT Pro Black"/>
+          <w:color w:val="538135" w:themeColor="accent6" w:themeShade="BF"/>
+          <w:sz w:val="24"/>
+          <w:szCs w:val="24"/>
+        </w:rPr>
+      </w:pPr>
+    </w:p>
+    <w:p>
+      <w:pPr>
+        <w:tabs>
+          <w:tab w:val="left" w:pos="720"/>
+          <w:tab w:val="left" w:pos="1440"/>
+          <w:tab w:val="left" w:pos="2160"/>
+          <w:tab w:val="left" w:pos="2880"/>
+          <w:tab w:val="left" w:pos="3600"/>
+          <w:tab w:val="left" w:pos="4320"/>
+          <w:tab w:val="left" w:pos="5040"/>
+          <w:tab w:val="left" w:pos="5760"/>
+          <w:tab w:val="left" w:pos="6480"/>
+          <w:tab w:val="left" w:pos="7200"/>
+          <w:tab w:val="left" w:pos="7920"/>
+          <w:tab w:val="right" w:pos="9026"/>
+        </w:tabs>
+        <w:rPr>
+          <w:rFonts w:ascii="Amasis MT Pro Black" w:hAnsi="Amasis MT Pro Black"/>
+          <w:color w:val="FF0000"/>
+          <w:sz w:val="24"/>
+          <w:szCs w:val="24"/>
+        </w:rPr>
+      </w:pPr>
+      <w:r>
+        <w:rPr>
+          <w:rFonts w:ascii="Amasis MT Pro Black" w:hAnsi="Amasis MT Pro Black"/>
+          <w:color w:val="FF0000"/>
+          <w:sz w:val="24"/>
+          <w:szCs w:val="24"/>
+        </w:rPr>
+        <w:lastRenderedPageBreak/>
+        <w:t>GIT FETCHING AND PULLING</w:t>
+      </w:r>
+    </w:p>
+    <w:p>
+      <w:pPr>
+        <w:tabs>
+          <w:tab w:val="left" w:pos="720"/>
+          <w:tab w:val="left" w:pos="1440"/>
+          <w:tab w:val="left" w:pos="2160"/>
+          <w:tab w:val="left" w:pos="2880"/>
+          <w:tab w:val="left" w:pos="3600"/>
+          <w:tab w:val="left" w:pos="4320"/>
+          <w:tab w:val="left" w:pos="5040"/>
+          <w:tab w:val="left" w:pos="5760"/>
+          <w:tab w:val="left" w:pos="6480"/>
+          <w:tab w:val="left" w:pos="7200"/>
+          <w:tab w:val="left" w:pos="7920"/>
+          <w:tab w:val="right" w:pos="9026"/>
+        </w:tabs>
+        <w:rPr>
+          <w:rFonts w:ascii="Amasis MT Pro Black" w:hAnsi="Amasis MT Pro Black"/>
+          <w:color w:val="538135" w:themeColor="accent6" w:themeShade="BF"/>
+          <w:sz w:val="24"/>
+          <w:szCs w:val="24"/>
+        </w:rPr>
+      </w:pPr>
+      <w:r>
+        <w:rPr>
+          <w:rFonts w:ascii="Amasis MT Pro Black" w:hAnsi="Amasis MT Pro Black"/>
+          <w:color w:val="2F5496" w:themeColor="accent1" w:themeShade="BF"/>
+          <w:sz w:val="24"/>
+          <w:szCs w:val="24"/>
+        </w:rPr>
+        <w:t>&gt;git branch -r :</w:t>
+      </w:r>
+      <w:r>
+        <w:rPr>
+          <w:rFonts w:ascii="Amasis MT Pro Black" w:hAnsi="Amasis MT Pro Black"/>
+          <w:color w:val="FF0000"/>
+          <w:sz w:val="24"/>
+          <w:szCs w:val="24"/>
+        </w:rPr>
+        <w:t xml:space="preserve"> </w:t>
+      </w:r>
+      <w:r>
+        <w:rPr>
+          <w:rFonts w:ascii="Amasis MT Pro Black" w:hAnsi="Amasis MT Pro Black"/>
+          <w:color w:val="538135" w:themeColor="accent6" w:themeShade="BF"/>
+          <w:sz w:val="24"/>
+          <w:szCs w:val="24"/>
+        </w:rPr>
+        <w:t>to view the remote branches our local repository knows about.</w:t>
+      </w:r>
+      <w:r>
+        <w:rPr>
+          <w:rFonts w:ascii="Amasis MT Pro Black" w:hAnsi="Amasis MT Pro Black"/>
+          <w:color w:val="538135" w:themeColor="accent6" w:themeShade="BF"/>
+          <w:sz w:val="24"/>
+          <w:szCs w:val="24"/>
+        </w:rPr>
+        <w:t>(remote tracking branch)</w:t>
+      </w:r>
+    </w:p>
+    <w:p>
+      <w:pPr>
+        <w:tabs>
+          <w:tab w:val="left" w:pos="720"/>
+          <w:tab w:val="left" w:pos="1440"/>
+          <w:tab w:val="left" w:pos="2160"/>
+          <w:tab w:val="left" w:pos="2880"/>
+          <w:tab w:val="left" w:pos="3600"/>
+          <w:tab w:val="left" w:pos="4320"/>
+          <w:tab w:val="left" w:pos="5040"/>
+          <w:tab w:val="left" w:pos="5760"/>
+          <w:tab w:val="left" w:pos="6480"/>
+          <w:tab w:val="left" w:pos="7200"/>
+          <w:tab w:val="left" w:pos="7920"/>
+          <w:tab w:val="right" w:pos="9026"/>
+        </w:tabs>
+        <w:rPr>
+          <w:rFonts w:ascii="Amasis MT Pro Black" w:hAnsi="Amasis MT Pro Black"/>
+          <w:color w:val="538135" w:themeColor="accent6" w:themeShade="BF"/>
+          <w:sz w:val="24"/>
+          <w:szCs w:val="24"/>
+        </w:rPr>
+      </w:pPr>
+      <w:r>
+        <w:rPr>
+          <w:rFonts w:ascii="Amasis MT Pro Black" w:hAnsi="Amasis MT Pro Black"/>
+          <w:color w:val="538135" w:themeColor="accent6" w:themeShade="BF"/>
+          <w:sz w:val="24"/>
+          <w:szCs w:val="24"/>
+        </w:rPr>
+        <w:drawing>
+          <wp:inline distT="0" distB="0" distL="0" distR="0" wp14:anchorId="30A0C646" wp14:editId="22E34BDD">
+            <wp:extent cx="3787468" cy="853514"/>
+            <wp:effectExtent l="0" t="0" r="3810" b="3810"/>
+            <wp:docPr id="28" name="Picture 28"/>
+            <wp:cNvGraphicFramePr>
+              <a:graphicFrameLocks xmlns:a="http://schemas.openxmlformats.org/drawingml/2006/main" noChangeAspect="1"/>
+            </wp:cNvGraphicFramePr>
+            <a:graphic xmlns:a="http://schemas.openxmlformats.org/drawingml/2006/main">
+              <a:graphicData uri="http://schemas.openxmlformats.org/drawingml/2006/picture">
+                <pic:pic xmlns:pic="http://schemas.openxmlformats.org/drawingml/2006/picture">
+                  <pic:nvPicPr>
+                    <pic:cNvPr id="1" name=""/>
+                    <pic:cNvPicPr/>
+                  </pic:nvPicPr>
+                  <pic:blipFill>
+                    <a:blip r:embed="rId32"/>
+                    <a:stretch>
+                      <a:fillRect/>
+                    </a:stretch>
+                  </pic:blipFill>
+                  <pic:spPr>
+                    <a:xfrm>
+                      <a:off x="0" y="0"/>
+                      <a:ext cx="3787468" cy="853514"/>
+                    </a:xfrm>
+                    <a:prstGeom prst="rect">
+                      <a:avLst/>
+                    </a:prstGeom>
+                  </pic:spPr>
+                </pic:pic>
+              </a:graphicData>
+            </a:graphic>
+          </wp:inline>
+        </w:drawing>
+      </w:r>
+    </w:p>
+    <w:p>
+      <w:pPr>
+        <w:tabs>
+          <w:tab w:val="left" w:pos="720"/>
+          <w:tab w:val="left" w:pos="1440"/>
+          <w:tab w:val="left" w:pos="2160"/>
+          <w:tab w:val="left" w:pos="2880"/>
+          <w:tab w:val="left" w:pos="3600"/>
+          <w:tab w:val="left" w:pos="4320"/>
+          <w:tab w:val="left" w:pos="5040"/>
+          <w:tab w:val="left" w:pos="5760"/>
+          <w:tab w:val="left" w:pos="6480"/>
+          <w:tab w:val="left" w:pos="7200"/>
+          <w:tab w:val="left" w:pos="7920"/>
+          <w:tab w:val="right" w:pos="9026"/>
+        </w:tabs>
+        <w:rPr>
+          <w:rFonts w:ascii="Amasis MT Pro Black" w:hAnsi="Amasis MT Pro Black"/>
+          <w:color w:val="538135" w:themeColor="accent6" w:themeShade="BF"/>
+          <w:sz w:val="24"/>
+          <w:szCs w:val="24"/>
+        </w:rPr>
+      </w:pPr>
+      <w:r>
+        <w:rPr>
+          <w:rFonts w:ascii="Amasis MT Pro Black" w:hAnsi="Amasis MT Pro Black"/>
+          <w:color w:val="2F5496" w:themeColor="accent1" w:themeShade="BF"/>
+          <w:sz w:val="24"/>
+          <w:szCs w:val="24"/>
+        </w:rPr>
+        <w:t xml:space="preserve">&gt;git switch &lt;remote_branch_name&gt; : </w:t>
+      </w:r>
+      <w:r>
+        <w:rPr>
+          <w:rFonts w:ascii="Amasis MT Pro Black" w:hAnsi="Amasis MT Pro Black"/>
+          <w:color w:val="538135" w:themeColor="accent6" w:themeShade="BF"/>
+          <w:sz w:val="24"/>
+          <w:szCs w:val="24"/>
+        </w:rPr>
+        <w:t>To create a new local branch from the remote branch with the same name.</w:t>
+      </w:r>
+    </w:p>
+    <w:p>
+      <w:pPr>
+        <w:tabs>
+          <w:tab w:val="left" w:pos="720"/>
+          <w:tab w:val="left" w:pos="1440"/>
+          <w:tab w:val="left" w:pos="2160"/>
+          <w:tab w:val="left" w:pos="2880"/>
+          <w:tab w:val="left" w:pos="3600"/>
+          <w:tab w:val="left" w:pos="4320"/>
+          <w:tab w:val="left" w:pos="5040"/>
+          <w:tab w:val="left" w:pos="5760"/>
+          <w:tab w:val="left" w:pos="6480"/>
+          <w:tab w:val="left" w:pos="7200"/>
+          <w:tab w:val="left" w:pos="7920"/>
+          <w:tab w:val="right" w:pos="9026"/>
+        </w:tabs>
+        <w:rPr>
+          <w:rFonts w:ascii="Amasis MT Pro Black" w:hAnsi="Amasis MT Pro Black"/>
+          <w:color w:val="538135" w:themeColor="accent6" w:themeShade="BF"/>
+          <w:sz w:val="24"/>
+          <w:szCs w:val="24"/>
+        </w:rPr>
+      </w:pPr>
+      <w:r>
+        <w:rPr>
+          <w:rFonts w:ascii="Amasis MT Pro Black" w:hAnsi="Amasis MT Pro Black"/>
+          <w:color w:val="2F5496" w:themeColor="accent1" w:themeShade="BF"/>
+          <w:sz w:val="24"/>
+          <w:szCs w:val="24"/>
+        </w:rPr>
+        <w:t>&gt;git fetch &lt;remote&gt; :</w:t>
+      </w:r>
+      <w:r>
+        <w:rPr>
+          <w:rFonts w:ascii="Amasis MT Pro Black" w:hAnsi="Amasis MT Pro Black"/>
+          <w:color w:val="538135" w:themeColor="accent6" w:themeShade="BF"/>
+          <w:sz w:val="24"/>
+          <w:szCs w:val="24"/>
+        </w:rPr>
+        <w:t xml:space="preserve"> fetches branches and history from a specific remote repository. It only updates remote tracking branches. Git fetch origin would fetch all changes from the remote repository. </w:t>
+      </w:r>
+    </w:p>
+    <w:p>
+      <w:pPr>
+        <w:tabs>
+          <w:tab w:val="left" w:pos="720"/>
+          <w:tab w:val="left" w:pos="1440"/>
+          <w:tab w:val="left" w:pos="2160"/>
+          <w:tab w:val="left" w:pos="2880"/>
+          <w:tab w:val="left" w:pos="3600"/>
+          <w:tab w:val="left" w:pos="4320"/>
+          <w:tab w:val="left" w:pos="5040"/>
+          <w:tab w:val="left" w:pos="5760"/>
+          <w:tab w:val="left" w:pos="6480"/>
+          <w:tab w:val="left" w:pos="7200"/>
+          <w:tab w:val="left" w:pos="7920"/>
+          <w:tab w:val="right" w:pos="9026"/>
+        </w:tabs>
+        <w:rPr>
+          <w:rFonts w:ascii="Amasis MT Pro Black" w:hAnsi="Amasis MT Pro Black"/>
+          <w:color w:val="538135" w:themeColor="accent6" w:themeShade="BF"/>
+          <w:sz w:val="24"/>
+          <w:szCs w:val="24"/>
+        </w:rPr>
+      </w:pPr>
+      <w:r>
+        <w:rPr>
+          <w:rFonts w:ascii="Amasis MT Pro Black" w:hAnsi="Amasis MT Pro Black"/>
+          <w:color w:val="2F5496" w:themeColor="accent1" w:themeShade="BF"/>
+          <w:sz w:val="24"/>
+          <w:szCs w:val="24"/>
+        </w:rPr>
+        <w:t>&gt;git fetch &lt;remote&gt; &lt;branch&gt; :</w:t>
+      </w:r>
+      <w:r>
+        <w:rPr>
+          <w:rFonts w:ascii="Amasis MT Pro Black" w:hAnsi="Amasis MT Pro Black"/>
+          <w:color w:val="2F5496" w:themeColor="accent1" w:themeShade="BF"/>
+          <w:sz w:val="24"/>
+          <w:szCs w:val="24"/>
+        </w:rPr>
+        <w:t xml:space="preserve"> </w:t>
+      </w:r>
+      <w:r>
+        <w:rPr>
+          <w:rFonts w:ascii="Amasis MT Pro Black" w:hAnsi="Amasis MT Pro Black"/>
+          <w:color w:val="2F5496" w:themeColor="accent1" w:themeShade="BF"/>
+          <w:sz w:val="24"/>
+          <w:szCs w:val="24"/>
+        </w:rPr>
+        <w:t xml:space="preserve"> </w:t>
+      </w:r>
+      <w:r>
+        <w:rPr>
+          <w:rFonts w:ascii="Amasis MT Pro Black" w:hAnsi="Amasis MT Pro Black"/>
+          <w:color w:val="538135" w:themeColor="accent6" w:themeShade="BF"/>
+          <w:sz w:val="24"/>
+          <w:szCs w:val="24"/>
+        </w:rPr>
+        <w:t>&gt;git fetch origin master</w:t>
+      </w:r>
+      <w:r>
+        <w:rPr>
+          <w:rFonts w:ascii="Amasis MT Pro Black" w:hAnsi="Amasis MT Pro Black"/>
+          <w:color w:val="538135" w:themeColor="accent6" w:themeShade="BF"/>
+          <w:sz w:val="24"/>
+          <w:szCs w:val="24"/>
+        </w:rPr>
+        <w:t xml:space="preserve"> </w:t>
+      </w:r>
+      <w:r>
+        <w:rPr>
+          <w:rFonts w:ascii="Amasis MT Pro Black" w:hAnsi="Amasis MT Pro Black"/>
+          <w:color w:val="538135" w:themeColor="accent6" w:themeShade="BF"/>
+          <w:sz w:val="24"/>
+          <w:szCs w:val="24"/>
+        </w:rPr>
+        <w:t>, we can get the changes from the remote to the local</w:t>
+      </w:r>
+      <w:r>
+        <w:rPr>
+          <w:rFonts w:ascii="Amasis MT Pro Black" w:hAnsi="Amasis MT Pro Black"/>
+          <w:color w:val="538135" w:themeColor="accent6" w:themeShade="BF"/>
+          <w:sz w:val="24"/>
+          <w:szCs w:val="24"/>
+        </w:rPr>
+        <w:t>. And if we want to see them, then we need to checkout to that branch.</w:t>
+      </w:r>
+    </w:p>
+    <w:p>
+      <w:pPr>
+        <w:tabs>
+          <w:tab w:val="left" w:pos="720"/>
+          <w:tab w:val="left" w:pos="1440"/>
+          <w:tab w:val="left" w:pos="2160"/>
+          <w:tab w:val="left" w:pos="2880"/>
+          <w:tab w:val="left" w:pos="3600"/>
+          <w:tab w:val="left" w:pos="4320"/>
+          <w:tab w:val="left" w:pos="5040"/>
+          <w:tab w:val="left" w:pos="5760"/>
+          <w:tab w:val="left" w:pos="6480"/>
+          <w:tab w:val="left" w:pos="7200"/>
+          <w:tab w:val="left" w:pos="7920"/>
+          <w:tab w:val="right" w:pos="9026"/>
+        </w:tabs>
+        <w:rPr>
+          <w:rFonts w:ascii="Amasis MT Pro Black" w:hAnsi="Amasis MT Pro Black"/>
+          <w:color w:val="538135" w:themeColor="accent6" w:themeShade="BF"/>
+          <w:sz w:val="24"/>
+          <w:szCs w:val="24"/>
+        </w:rPr>
+      </w:pPr>
+      <w:r>
+        <w:rPr>
+          <w:rFonts w:ascii="Amasis MT Pro Black" w:hAnsi="Amasis MT Pro Black"/>
+          <w:color w:val="2F5496" w:themeColor="accent1" w:themeShade="BF"/>
+          <w:sz w:val="24"/>
+          <w:szCs w:val="24"/>
+        </w:rPr>
+        <w:t>&gt;git pull &lt;remote&gt; &lt;branch&gt; :</w:t>
+      </w:r>
+      <w:r>
+        <w:rPr>
+          <w:rFonts w:ascii="Amasis MT Pro Black" w:hAnsi="Amasis MT Pro Black"/>
+          <w:color w:val="2F5496" w:themeColor="accent1" w:themeShade="BF"/>
+          <w:sz w:val="24"/>
+          <w:szCs w:val="24"/>
+        </w:rPr>
+        <w:t xml:space="preserve"> </w:t>
+      </w:r>
+      <w:r>
+        <w:rPr>
+          <w:rFonts w:ascii="Amasis MT Pro Black" w:hAnsi="Amasis MT Pro Black"/>
+          <w:color w:val="538135" w:themeColor="accent6" w:themeShade="BF"/>
+          <w:sz w:val="24"/>
+          <w:szCs w:val="24"/>
+        </w:rPr>
+        <w:t>It matters where we run this command. Because where the changes will be merged to.</w:t>
+      </w:r>
+      <w:r>
+        <w:rPr>
+          <w:rFonts w:ascii="Amasis MT Pro Black" w:hAnsi="Amasis MT Pro Black"/>
+          <w:color w:val="538135" w:themeColor="accent6" w:themeShade="BF"/>
+          <w:sz w:val="24"/>
+          <w:szCs w:val="24"/>
+        </w:rPr>
+        <w:t xml:space="preserve"> Would fetch the information from the origin’s master branch and merge those changes into our current branch.</w:t>
+      </w:r>
+      <w:r>
+        <w:rPr>
+          <w:rFonts w:ascii="Amasis MT Pro Black" w:hAnsi="Amasis MT Pro Black"/>
+          <w:color w:val="538135" w:themeColor="accent6" w:themeShade="BF"/>
+          <w:sz w:val="24"/>
+          <w:szCs w:val="24"/>
+        </w:rPr>
+        <w:t xml:space="preserve"> &gt;git pull origin movies/master/food</w:t>
+      </w:r>
+    </w:p>
+    <w:p>
+      <w:pPr>
+        <w:tabs>
+          <w:tab w:val="left" w:pos="720"/>
+          <w:tab w:val="left" w:pos="1440"/>
+          <w:tab w:val="left" w:pos="2160"/>
+          <w:tab w:val="left" w:pos="2880"/>
+          <w:tab w:val="left" w:pos="3600"/>
+          <w:tab w:val="left" w:pos="4320"/>
+          <w:tab w:val="left" w:pos="5040"/>
+          <w:tab w:val="left" w:pos="5760"/>
+          <w:tab w:val="left" w:pos="6480"/>
+          <w:tab w:val="left" w:pos="7200"/>
+          <w:tab w:val="left" w:pos="7920"/>
+          <w:tab w:val="right" w:pos="9026"/>
+        </w:tabs>
+        <w:rPr>
+          <w:rFonts w:ascii="Amasis MT Pro Black" w:hAnsi="Amasis MT Pro Black"/>
+          <w:color w:val="538135" w:themeColor="accent6" w:themeShade="BF"/>
+          <w:sz w:val="24"/>
+          <w:szCs w:val="24"/>
+        </w:rPr>
+      </w:pPr>
+      <w:r>
+        <w:rPr>
+          <w:rFonts w:ascii="Amasis MT Pro Black" w:hAnsi="Amasis MT Pro Black"/>
+          <w:color w:val="2F5496" w:themeColor="accent1" w:themeShade="BF"/>
+          <w:sz w:val="24"/>
+          <w:szCs w:val="24"/>
+        </w:rPr>
+        <w:t>&gt;git pull :</w:t>
+      </w:r>
+      <w:r>
+        <w:rPr>
+          <w:rFonts w:ascii="Amasis MT Pro Black" w:hAnsi="Amasis MT Pro Black"/>
+          <w:color w:val="2F5496" w:themeColor="accent1" w:themeShade="BF"/>
+          <w:sz w:val="24"/>
+          <w:szCs w:val="24"/>
+        </w:rPr>
+        <w:t xml:space="preserve"> </w:t>
+      </w:r>
+      <w:r>
+        <w:rPr>
+          <w:rFonts w:ascii="Amasis MT Pro Black" w:hAnsi="Amasis MT Pro Black"/>
+          <w:color w:val="538135" w:themeColor="accent6" w:themeShade="BF"/>
+          <w:sz w:val="24"/>
+          <w:szCs w:val="24"/>
+        </w:rPr>
+        <w:t>This command is a shorthand command for pulling the changes. If we switched to the food branch and then use git pull command, it will automatically pull the changes from the remote to the local branch.it pulls from origin/food automatically</w:t>
+      </w:r>
+      <w:r>
+        <w:rPr>
+          <w:rFonts w:ascii="Amasis MT Pro Black" w:hAnsi="Amasis MT Pro Black"/>
+          <w:color w:val="538135" w:themeColor="accent6" w:themeShade="BF"/>
+          <w:sz w:val="24"/>
+          <w:szCs w:val="24"/>
+        </w:rPr>
+        <w:t>.</w:t>
+      </w:r>
+      <w:r>
+        <w:rPr>
+          <w:rFonts w:ascii="Amasis MT Pro Black" w:hAnsi="Amasis MT Pro Black"/>
+          <w:color w:val="538135" w:themeColor="accent6" w:themeShade="BF"/>
+          <w:sz w:val="24"/>
+          <w:szCs w:val="24"/>
+        </w:rPr>
+        <w:t>(</w:t>
+      </w:r>
+      <w:r>
+        <w:rPr>
+          <w:rFonts w:ascii="Amasis MT Pro Black" w:hAnsi="Amasis MT Pro Black"/>
+          <w:color w:val="FFC000"/>
+          <w:sz w:val="24"/>
+          <w:szCs w:val="24"/>
+        </w:rPr>
+        <w:t>not recommended when you have uncommitted changes on the branch</w:t>
+      </w:r>
+      <w:r>
+        <w:rPr>
+          <w:rFonts w:ascii="Amasis MT Pro Black" w:hAnsi="Amasis MT Pro Black"/>
+          <w:color w:val="538135" w:themeColor="accent6" w:themeShade="BF"/>
+          <w:sz w:val="24"/>
+          <w:szCs w:val="24"/>
+        </w:rPr>
+        <w:t>)</w:t>
+      </w:r>
+    </w:p>
+    <w:p>
+      <w:pPr>
+        <w:tabs>
+          <w:tab w:val="left" w:pos="720"/>
+          <w:tab w:val="left" w:pos="1440"/>
+          <w:tab w:val="left" w:pos="2160"/>
+          <w:tab w:val="left" w:pos="2880"/>
+          <w:tab w:val="left" w:pos="3600"/>
+          <w:tab w:val="left" w:pos="4320"/>
+          <w:tab w:val="left" w:pos="5040"/>
+          <w:tab w:val="left" w:pos="5760"/>
+          <w:tab w:val="left" w:pos="6480"/>
+          <w:tab w:val="left" w:pos="7200"/>
+          <w:tab w:val="left" w:pos="7920"/>
+          <w:tab w:val="right" w:pos="9026"/>
+        </w:tabs>
+        <w:rPr>
+          <w:rFonts w:ascii="Amasis MT Pro Black" w:hAnsi="Amasis MT Pro Black"/>
+          <w:color w:val="2F5496" w:themeColor="accent1" w:themeShade="BF"/>
+          <w:sz w:val="24"/>
+          <w:szCs w:val="24"/>
+        </w:rPr>
+      </w:pPr>
+    </w:p>
+    <w:p>
+      <w:pPr>
+        <w:tabs>
+          <w:tab w:val="left" w:pos="720"/>
+          <w:tab w:val="left" w:pos="1440"/>
+          <w:tab w:val="left" w:pos="2160"/>
+          <w:tab w:val="left" w:pos="2880"/>
+          <w:tab w:val="left" w:pos="3600"/>
+          <w:tab w:val="left" w:pos="4320"/>
+          <w:tab w:val="left" w:pos="5040"/>
+          <w:tab w:val="left" w:pos="5760"/>
+          <w:tab w:val="left" w:pos="6480"/>
+          <w:tab w:val="left" w:pos="7200"/>
+          <w:tab w:val="left" w:pos="7920"/>
+          <w:tab w:val="right" w:pos="9026"/>
+        </w:tabs>
+        <w:rPr>
+          <w:rFonts w:ascii="Amasis MT Pro Black" w:hAnsi="Amasis MT Pro Black"/>
+          <w:color w:val="538135" w:themeColor="accent6" w:themeShade="BF"/>
+          <w:sz w:val="24"/>
+          <w:szCs w:val="24"/>
+        </w:rPr>
+      </w:pPr>
     </w:p>
     <w:p>
       <w:pPr>

</xml_diff>